<commit_message>
added: can post multiple images
</commit_message>
<xml_diff>
--- a/PRPWD-APPLICATION_FORM.docx
+++ b/PRPWD-APPLICATION_FORM.docx
@@ -1253,7 +1253,7 @@
                     </wp:anchor>
                   </w:drawing>
                 </mc:Choice>
-                <mc:Fallback xmlns:w16se="http://schemas.microsoft.com/office/word/2015/wordml/symex" xmlns:w16sdtdh="http://schemas.microsoft.com/office/word/2020/wordml/sdtdatahash" xmlns:w16du="http://schemas.microsoft.com/office/word/2023/wordml/word16du" xmlns:w16="http://schemas.microsoft.com/office/word/2018/wordml" xmlns:w16cid="http://schemas.microsoft.com/office/word/2016/wordml/cid" xmlns:w16cex="http://schemas.microsoft.com/office/word/2018/wordml/cex" xmlns:w15="http://schemas.microsoft.com/office/word/2012/wordml" xmlns:oel="http://schemas.microsoft.com/office/2019/extlst" xmlns:am3d="http://schemas.microsoft.com/office/drawing/2017/model3d" xmlns:aink="http://schemas.microsoft.com/office/drawing/2016/ink" xmlns:cx8="http://schemas.microsoft.com/office/drawing/2016/5/14/chartex" xmlns:cx7="http://schemas.microsoft.com/office/drawing/2016/5/13/chartex" xmlns:cx6="http://schemas.microsoft.com/office/drawing/2016/5/12/chartex" xmlns:cx5="http://schemas.microsoft.com/office/drawing/2016/5/11/chartex" xmlns:cx4="http://schemas.microsoft.com/office/drawing/2016/5/10/chartex" xmlns:cx3="http://schemas.microsoft.com/office/drawing/2016/5/9/chartex" xmlns:cx2="http://schemas.microsoft.com/office/drawing/2015/10/21/chartex" xmlns:cx1="http://schemas.microsoft.com/office/drawing/2015/9/8/chartex" xmlns:cx="http://schemas.microsoft.com/office/drawing/2014/chartex">
+                <mc:Fallback xmlns:cx="http://schemas.microsoft.com/office/drawing/2014/chartex" xmlns:cx1="http://schemas.microsoft.com/office/drawing/2015/9/8/chartex" xmlns:cx2="http://schemas.microsoft.com/office/drawing/2015/10/21/chartex" xmlns:cx3="http://schemas.microsoft.com/office/drawing/2016/5/9/chartex" xmlns:cx4="http://schemas.microsoft.com/office/drawing/2016/5/10/chartex" xmlns:cx5="http://schemas.microsoft.com/office/drawing/2016/5/11/chartex" xmlns:cx6="http://schemas.microsoft.com/office/drawing/2016/5/12/chartex" xmlns:cx7="http://schemas.microsoft.com/office/drawing/2016/5/13/chartex" xmlns:cx8="http://schemas.microsoft.com/office/drawing/2016/5/14/chartex" xmlns:aink="http://schemas.microsoft.com/office/drawing/2016/ink" xmlns:am3d="http://schemas.microsoft.com/office/drawing/2017/model3d" xmlns:oel="http://schemas.microsoft.com/office/2019/extlst" xmlns:w15="http://schemas.microsoft.com/office/word/2012/wordml" xmlns:w16cex="http://schemas.microsoft.com/office/word/2018/wordml/cex" xmlns:w16cid="http://schemas.microsoft.com/office/word/2016/wordml/cid" xmlns:w16="http://schemas.microsoft.com/office/word/2018/wordml" xmlns:w16du="http://schemas.microsoft.com/office/word/2023/wordml/word16du" xmlns:w16sdtdh="http://schemas.microsoft.com/office/word/2020/wordml/sdtdatahash" xmlns:w16se="http://schemas.microsoft.com/office/word/2015/wordml/symex">
                   <w:pict>
                     <v:group w14:anchorId="1FB4F29F" id="Group 6" o:spid="_x0000_s1026" style="position:absolute;margin-left:35.9pt;margin-top:.35pt;width:247pt;height:23.65pt;z-index:251650560;mso-wrap-distance-left:0;mso-wrap-distance-right:0" coordsize="31369,3003" o:gfxdata="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">
                       <v:shapetype id="_x0000_t75" coordsize="21600,21600" o:spt="75" o:preferrelative="t" path="m@4@5l@4@11@9@11@9@5xe" filled="f" stroked="f">
@@ -1391,7 +1391,7 @@
                     </wp:anchor>
                   </w:drawing>
                 </mc:Choice>
-                <mc:Fallback xmlns:w16se="http://schemas.microsoft.com/office/word/2015/wordml/symex" xmlns:w16sdtdh="http://schemas.microsoft.com/office/word/2020/wordml/sdtdatahash" xmlns:w16du="http://schemas.microsoft.com/office/word/2023/wordml/word16du" xmlns:w16="http://schemas.microsoft.com/office/word/2018/wordml" xmlns:w16cid="http://schemas.microsoft.com/office/word/2016/wordml/cid" xmlns:w16cex="http://schemas.microsoft.com/office/word/2018/wordml/cex" xmlns:w15="http://schemas.microsoft.com/office/word/2012/wordml" xmlns:oel="http://schemas.microsoft.com/office/2019/extlst" xmlns:am3d="http://schemas.microsoft.com/office/drawing/2017/model3d" xmlns:aink="http://schemas.microsoft.com/office/drawing/2016/ink" xmlns:cx8="http://schemas.microsoft.com/office/drawing/2016/5/14/chartex" xmlns:cx7="http://schemas.microsoft.com/office/drawing/2016/5/13/chartex" xmlns:cx6="http://schemas.microsoft.com/office/drawing/2016/5/12/chartex" xmlns:cx5="http://schemas.microsoft.com/office/drawing/2016/5/11/chartex" xmlns:cx4="http://schemas.microsoft.com/office/drawing/2016/5/10/chartex" xmlns:cx3="http://schemas.microsoft.com/office/drawing/2016/5/9/chartex" xmlns:cx2="http://schemas.microsoft.com/office/drawing/2015/10/21/chartex" xmlns:cx1="http://schemas.microsoft.com/office/drawing/2015/9/8/chartex" xmlns:cx="http://schemas.microsoft.com/office/drawing/2014/chartex">
+                <mc:Fallback xmlns:cx="http://schemas.microsoft.com/office/drawing/2014/chartex" xmlns:cx1="http://schemas.microsoft.com/office/drawing/2015/9/8/chartex" xmlns:cx2="http://schemas.microsoft.com/office/drawing/2015/10/21/chartex" xmlns:cx3="http://schemas.microsoft.com/office/drawing/2016/5/9/chartex" xmlns:cx4="http://schemas.microsoft.com/office/drawing/2016/5/10/chartex" xmlns:cx5="http://schemas.microsoft.com/office/drawing/2016/5/11/chartex" xmlns:cx6="http://schemas.microsoft.com/office/drawing/2016/5/12/chartex" xmlns:cx7="http://schemas.microsoft.com/office/drawing/2016/5/13/chartex" xmlns:cx8="http://schemas.microsoft.com/office/drawing/2016/5/14/chartex" xmlns:aink="http://schemas.microsoft.com/office/drawing/2016/ink" xmlns:am3d="http://schemas.microsoft.com/office/drawing/2017/model3d" xmlns:oel="http://schemas.microsoft.com/office/2019/extlst" xmlns:w15="http://schemas.microsoft.com/office/word/2012/wordml" xmlns:w16cex="http://schemas.microsoft.com/office/word/2018/wordml/cex" xmlns:w16cid="http://schemas.microsoft.com/office/word/2016/wordml/cid" xmlns:w16="http://schemas.microsoft.com/office/word/2018/wordml" xmlns:w16du="http://schemas.microsoft.com/office/word/2023/wordml/word16du" xmlns:w16sdtdh="http://schemas.microsoft.com/office/word/2020/wordml/sdtdatahash" xmlns:w16se="http://schemas.microsoft.com/office/word/2015/wordml/symex">
                   <w:pict>
                     <v:group w14:anchorId="3D036A57" id="Group 8" o:spid="_x0000_s1026" style="position:absolute;margin-left:3.45pt;margin-top:-8.55pt;width:35pt;height:14pt;z-index:-251664896;mso-wrap-distance-left:0;mso-wrap-distance-right:0" coordsize="444500,177800" o:gfxdata="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">
                       <v:shape id="Graphic 9" o:spid="_x0000_s1027" style="position:absolute;width:444500;height:177800;visibility:visible;mso-wrap-style:square;v-text-anchor:top" coordsize="444500,177800" o:gfxdata="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" path="m444500,177800l,177800,,,444500,r,177800xe" stroked="f">
@@ -3422,14 +3422,11 @@
           <w:p>
             <w:pPr>
               <w:pStyle w:val="TableParagraph"/>
-              <w:numPr>
-                <w:ilvl w:val="1"/>
-                <w:numId w:val="8"/>
-              </w:numPr>
               <w:tabs>
                 <w:tab w:val="left" w:pos="827"/>
               </w:tabs>
               <w:spacing w:before="97"/>
+              <w:ind w:left="827"/>
               <w:rPr>
                 <w:sz w:val="16"/>
               </w:rPr>
@@ -3559,6 +3556,8 @@
               </w:rPr>
               <w:t>Disability</w:t>
             </w:r>
+            <w:bookmarkStart w:id="0" w:name="_GoBack"/>
+            <w:bookmarkEnd w:id="0"/>
           </w:p>
           <w:p>
             <w:pPr>
@@ -4189,17 +4188,7 @@
                 <w:w w:val="105"/>
                 <w:sz w:val="16"/>
               </w:rPr>
-              <w:t>Illne</w:t>
-            </w:r>
-            <w:bookmarkStart w:id="0" w:name="_GoBack"/>
-            <w:bookmarkEnd w:id="0"/>
-            <w:r>
-              <w:rPr>
-                <w:spacing w:val="-2"/>
-                <w:w w:val="105"/>
-                <w:sz w:val="16"/>
-              </w:rPr>
-              <w:t>ss</w:t>
+              <w:t>Illness</w:t>
             </w:r>
           </w:p>
           <w:p>
@@ -11044,6 +11033,152 @@
       </w:tr>
     </w:tbl>
     <w:p>
+      <w:r>
+        <w:rPr>
+          <w:rFonts w:ascii="Microsoft Sans Serif" w:eastAsia="Microsoft Sans Serif"/>
+          <w:noProof/>
+          <w:w w:val="275"/>
+          <w:sz w:val="16"/>
+        </w:rPr>
+        <mc:AlternateContent>
+          <mc:Choice Requires="wps">
+            <w:drawing>
+              <wp:anchor distT="0" distB="0" distL="114300" distR="114300" simplePos="0" relativeHeight="251688448" behindDoc="0" locked="0" layoutInCell="1" allowOverlap="1" wp14:anchorId="130E23AF" wp14:editId="441194DA">
+                <wp:simplePos x="0" y="0"/>
+                <wp:positionH relativeFrom="column">
+                  <wp:posOffset>-396875</wp:posOffset>
+                </wp:positionH>
+                <wp:positionV relativeFrom="paragraph">
+                  <wp:posOffset>1926751</wp:posOffset>
+                </wp:positionV>
+                <wp:extent cx="1478915" cy="415925"/>
+                <wp:effectExtent l="0" t="0" r="0" b="3175"/>
+                <wp:wrapNone/>
+                <wp:docPr id="37" name="Text Box 2"/>
+                <wp:cNvGraphicFramePr>
+                  <a:graphicFrameLocks xmlns:a="http://schemas.openxmlformats.org/drawingml/2006/main"/>
+                </wp:cNvGraphicFramePr>
+                <a:graphic xmlns:a="http://schemas.openxmlformats.org/drawingml/2006/main">
+                  <a:graphicData uri="http://schemas.microsoft.com/office/word/2010/wordprocessingShape">
+                    <wps:wsp>
+                      <wps:cNvSpPr txBox="1">
+                        <a:spLocks noChangeArrowheads="1"/>
+                      </wps:cNvSpPr>
+                      <wps:spPr bwMode="auto">
+                        <a:xfrm>
+                          <a:off x="0" y="0"/>
+                          <a:ext cx="1478915" cy="415925"/>
+                        </a:xfrm>
+                        <a:prstGeom prst="rect">
+                          <a:avLst/>
+                        </a:prstGeom>
+                        <a:noFill/>
+                        <a:ln w="9525">
+                          <a:noFill/>
+                          <a:miter lim="800000"/>
+                          <a:headEnd/>
+                          <a:tailEnd/>
+                        </a:ln>
+                      </wps:spPr>
+                      <wps:txbx>
+                        <w:txbxContent>
+                          <w:p>
+                            <w:pPr>
+                              <w:jc w:val="center"/>
+                              <w:rPr>
+                                <w:sz w:val="40"/>
+                                <w:szCs w:val="40"/>
+                              </w:rPr>
+                            </w:pPr>
+                            <w:r>
+                              <w:rPr>
+                                <w:sz w:val="40"/>
+                                <w:szCs w:val="40"/>
+                              </w:rPr>
+                              <w:t>{</w:t>
+                            </w:r>
+                            <w:proofErr w:type="gramStart"/>
+                            <w:r>
+                              <w:rPr>
+                                <w:sz w:val="40"/>
+                                <w:szCs w:val="40"/>
+                              </w:rPr>
+                              <w:t>deaf</w:t>
+                            </w:r>
+                            <w:proofErr w:type="gramEnd"/>
+                            <w:r>
+                              <w:rPr>
+                                <w:sz w:val="40"/>
+                                <w:szCs w:val="40"/>
+                              </w:rPr>
+                              <w:t>}</w:t>
+                            </w:r>
+                          </w:p>
+                        </w:txbxContent>
+                      </wps:txbx>
+                      <wps:bodyPr rot="0" vert="horz" wrap="square" lIns="91440" tIns="45720" rIns="91440" bIns="45720" anchor="t" anchorCtr="0">
+                        <a:noAutofit/>
+                      </wps:bodyPr>
+                    </wps:wsp>
+                  </a:graphicData>
+                </a:graphic>
+                <wp14:sizeRelH relativeFrom="margin">
+                  <wp14:pctWidth>0</wp14:pctWidth>
+                </wp14:sizeRelH>
+                <wp14:sizeRelV relativeFrom="margin">
+                  <wp14:pctHeight>0</wp14:pctHeight>
+                </wp14:sizeRelV>
+              </wp:anchor>
+            </w:drawing>
+          </mc:Choice>
+          <mc:Fallback>
+            <w:pict>
+              <v:shapetype id="_x0000_t202" coordsize="21600,21600" o:spt="202" path="m,l,21600r21600,l21600,xe">
+                <v:stroke joinstyle="miter"/>
+                <v:path gradientshapeok="t" o:connecttype="rect"/>
+              </v:shapetype>
+              <v:shape id="_x0000_s1050" type="#_x0000_t202" style="position:absolute;margin-left:-31.25pt;margin-top:151.7pt;width:116.45pt;height:32.75pt;z-index:251688448;visibility:visible;mso-wrap-style:square;mso-width-percent:0;mso-height-percent:0;mso-wrap-distance-left:9pt;mso-wrap-distance-top:0;mso-wrap-distance-right:9pt;mso-wrap-distance-bottom:0;mso-position-horizontal:absolute;mso-position-horizontal-relative:text;mso-position-vertical:absolute;mso-position-vertical-relative:text;mso-width-percent:0;mso-height-percent:0;mso-width-relative:margin;mso-height-relative:margin;v-text-anchor:top" o:gfxdata="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" filled="f" stroked="f">
+                <v:textbox>
+                  <w:txbxContent>
+                    <w:p>
+                      <w:pPr>
+                        <w:jc w:val="center"/>
+                        <w:rPr>
+                          <w:sz w:val="40"/>
+                          <w:szCs w:val="40"/>
+                        </w:rPr>
+                      </w:pPr>
+                      <w:r>
+                        <w:rPr>
+                          <w:sz w:val="40"/>
+                          <w:szCs w:val="40"/>
+                        </w:rPr>
+                        <w:t>{</w:t>
+                      </w:r>
+                      <w:proofErr w:type="gramStart"/>
+                      <w:r>
+                        <w:rPr>
+                          <w:sz w:val="40"/>
+                          <w:szCs w:val="40"/>
+                        </w:rPr>
+                        <w:t>deaf</w:t>
+                      </w:r>
+                      <w:proofErr w:type="gramEnd"/>
+                      <w:r>
+                        <w:rPr>
+                          <w:sz w:val="40"/>
+                          <w:szCs w:val="40"/>
+                        </w:rPr>
+                        <w:t>}</w:t>
+                      </w:r>
+                    </w:p>
+                  </w:txbxContent>
+                </v:textbox>
+              </v:shape>
+            </w:pict>
+          </mc:Fallback>
+        </mc:AlternateContent>
+      </w:r>
       <w:r>
         <w:rPr>
           <w:rFonts w:ascii="Microsoft Sans Serif" w:eastAsia="Microsoft Sans Serif"/>
@@ -11196,7 +11331,7 @@
         <mc:AlternateContent>
           <mc:Choice Requires="wps">
             <w:drawing>
-              <wp:anchor distT="0" distB="0" distL="114300" distR="114300" simplePos="0" relativeHeight="251673088" behindDoc="0" locked="0" layoutInCell="1" allowOverlap="1" wp14:anchorId="153561DB" wp14:editId="0D039DFE">
+              <wp:anchor distT="0" distB="0" distL="114300" distR="114300" simplePos="0" relativeHeight="251673088" behindDoc="0" locked="0" layoutInCell="1" allowOverlap="1" wp14:anchorId="153561DB" wp14:editId="027D780E">
                 <wp:simplePos x="0" y="0"/>
                 <wp:positionH relativeFrom="column">
                   <wp:posOffset>-35399</wp:posOffset>
@@ -11288,7 +11423,7 @@
           </mc:Choice>
           <mc:Fallback>
             <w:pict>
-              <v:shape id="_x0000_s1051" type="#_x0000_t202" style="position:absolute;margin-left:-2.8pt;margin-top:-1.05pt;width:147.8pt;height:32.75pt;z-index:251673088;visibility:visible;mso-wrap-style:square;mso-width-percent:0;mso-height-percent:0;mso-wrap-distance-left:9pt;mso-wrap-distance-top:0;mso-wrap-distance-right:9pt;mso-wrap-distance-bottom:0;mso-position-horizontal:absolute;mso-position-horizontal-relative:text;mso-position-vertical:absolute;mso-position-vertical-relative:text;mso-width-percent:0;mso-height-percent:0;mso-width-relative:margin;mso-height-relative:margin;v-text-anchor:top" o:gfxdata="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" filled="f" stroked="f">
+              <v:shape id="_x0000_s1052" type="#_x0000_t202" style="position:absolute;margin-left:-2.8pt;margin-top:-1.05pt;width:147.8pt;height:32.75pt;z-index:251673088;visibility:visible;mso-wrap-style:square;mso-width-percent:0;mso-height-percent:0;mso-wrap-distance-left:9pt;mso-wrap-distance-top:0;mso-wrap-distance-right:9pt;mso-wrap-distance-bottom:0;mso-position-horizontal:absolute;mso-position-horizontal-relative:text;mso-position-vertical:absolute;mso-position-vertical-relative:text;mso-width-percent:0;mso-height-percent:0;mso-width-relative:margin;mso-height-relative:margin;v-text-anchor:top" o:gfxdata="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" filled="f" stroked="f">
                 <v:textbox>
                   <w:txbxContent>
                     <w:p>
@@ -11595,7 +11730,7 @@
             </wp:anchor>
           </w:drawing>
         </mc:Choice>
-        <mc:Fallback xmlns:w16se="http://schemas.microsoft.com/office/word/2015/wordml/symex" xmlns:w16sdtdh="http://schemas.microsoft.com/office/word/2020/wordml/sdtdatahash" xmlns:w16du="http://schemas.microsoft.com/office/word/2023/wordml/word16du" xmlns:w16="http://schemas.microsoft.com/office/word/2018/wordml" xmlns:w16cid="http://schemas.microsoft.com/office/word/2016/wordml/cid" xmlns:w16cex="http://schemas.microsoft.com/office/word/2018/wordml/cex" xmlns:w15="http://schemas.microsoft.com/office/word/2012/wordml" xmlns:oel="http://schemas.microsoft.com/office/2019/extlst" xmlns:am3d="http://schemas.microsoft.com/office/drawing/2017/model3d" xmlns:aink="http://schemas.microsoft.com/office/drawing/2016/ink" xmlns:cx8="http://schemas.microsoft.com/office/drawing/2016/5/14/chartex" xmlns:cx7="http://schemas.microsoft.com/office/drawing/2016/5/13/chartex" xmlns:cx6="http://schemas.microsoft.com/office/drawing/2016/5/12/chartex" xmlns:cx5="http://schemas.microsoft.com/office/drawing/2016/5/11/chartex" xmlns:cx4="http://schemas.microsoft.com/office/drawing/2016/5/10/chartex" xmlns:cx3="http://schemas.microsoft.com/office/drawing/2016/5/9/chartex" xmlns:cx2="http://schemas.microsoft.com/office/drawing/2015/10/21/chartex" xmlns:cx1="http://schemas.microsoft.com/office/drawing/2015/9/8/chartex" xmlns:cx="http://schemas.microsoft.com/office/drawing/2014/chartex">
+        <mc:Fallback xmlns:cx="http://schemas.microsoft.com/office/drawing/2014/chartex" xmlns:cx1="http://schemas.microsoft.com/office/drawing/2015/9/8/chartex" xmlns:cx2="http://schemas.microsoft.com/office/drawing/2015/10/21/chartex" xmlns:cx3="http://schemas.microsoft.com/office/drawing/2016/5/9/chartex" xmlns:cx4="http://schemas.microsoft.com/office/drawing/2016/5/10/chartex" xmlns:cx5="http://schemas.microsoft.com/office/drawing/2016/5/11/chartex" xmlns:cx6="http://schemas.microsoft.com/office/drawing/2016/5/12/chartex" xmlns:cx7="http://schemas.microsoft.com/office/drawing/2016/5/13/chartex" xmlns:cx8="http://schemas.microsoft.com/office/drawing/2016/5/14/chartex" xmlns:aink="http://schemas.microsoft.com/office/drawing/2016/ink" xmlns:am3d="http://schemas.microsoft.com/office/drawing/2017/model3d" xmlns:oel="http://schemas.microsoft.com/office/2019/extlst" xmlns:w15="http://schemas.microsoft.com/office/word/2012/wordml" xmlns:w16cex="http://schemas.microsoft.com/office/word/2018/wordml/cex" xmlns:w16cid="http://schemas.microsoft.com/office/word/2016/wordml/cid" xmlns:w16="http://schemas.microsoft.com/office/word/2018/wordml" xmlns:w16du="http://schemas.microsoft.com/office/word/2023/wordml/word16du" xmlns:w16sdtdh="http://schemas.microsoft.com/office/word/2020/wordml/sdtdatahash" xmlns:w16se="http://schemas.microsoft.com/office/word/2015/wordml/symex">
           <w:pict>
             <v:shape w14:anchorId="3B9A377D" id="Graphic 3" o:spid="_x0000_s1026" style="position:absolute;margin-left:457.2pt;margin-top:723.35pt;width:124.2pt;height:19.8pt;z-index:-16135168;visibility:visible;mso-wrap-style:square;mso-wrap-distance-left:0;mso-wrap-distance-top:0;mso-wrap-distance-right:0;mso-wrap-distance-bottom:0;mso-position-horizontal:absolute;mso-position-horizontal-relative:page;mso-position-vertical:absolute;mso-position-vertical-relative:page;v-text-anchor:top" coordsize="1577340,251460" o:gfxdata="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" path="m,251460r1577339,l1577339,,,,,251460xe" filled="f" strokeweight="1pt">
               <v:path arrowok="t"/>
@@ -14462,7 +14597,7 @@
 </file>
 
 <file path=customXml/itemProps1.xml><?xml version="1.0" encoding="utf-8"?>
-<ds:datastoreItem xmlns:ds="http://schemas.openxmlformats.org/officeDocument/2006/customXml" ds:itemID="{CDDED62A-0C28-43BF-9791-1F17C71E2D3B}">
+<ds:datastoreItem xmlns:ds="http://schemas.openxmlformats.org/officeDocument/2006/customXml" ds:itemID="{1F66E040-76E0-488E-A7BC-3E204DFE22B1}">
   <ds:schemaRefs>
     <ds:schemaRef ds:uri="http://schemas.openxmlformats.org/officeDocument/2006/bibliography"/>
   </ds:schemaRefs>

</xml_diff>